<commit_message>
Aggiornata la tabella delle violazioni alle euristiche individuate da Volpe
</commit_message>
<xml_diff>
--- a/Valutazione euristica/Tabella-Volpe.docx
+++ b/Valutazione euristica/Tabella-Volpe.docx
@@ -73,11 +73,11 @@
       </w:tblPr>
       <w:tblGrid>
         <w:gridCol w:w="1101"/>
-        <w:gridCol w:w="1265"/>
-        <w:gridCol w:w="2599"/>
-        <w:gridCol w:w="1616"/>
-        <w:gridCol w:w="1647"/>
-        <w:gridCol w:w="1400"/>
+        <w:gridCol w:w="2101"/>
+        <w:gridCol w:w="1899"/>
+        <w:gridCol w:w="1678"/>
+        <w:gridCol w:w="1815"/>
+        <w:gridCol w:w="1034"/>
       </w:tblGrid>
       <w:tr>
         <w:tc>
@@ -194,7 +194,14 @@
           <w:tcPr>
             <w:tcW w:w="1101" w:type="dxa"/>
           </w:tcPr>
-          <w:p/>
+          <w:p>
+            <w:pPr>
+              <w:jc w:val="center"/>
+            </w:pPr>
+            <w:r>
+              <w:t>1</w:t>
+            </w:r>
+          </w:p>
         </w:tc>
         <w:tc>
           <w:tcPr>
@@ -202,35 +209,73 @@
           </w:tcPr>
           <w:p>
             <w:pPr>
-              <w:rPr>
-                <w:u w:val="single"/>
-              </w:rPr>
-            </w:pPr>
+              <w:jc w:val="center"/>
+            </w:pPr>
+            <w:r>
+              <w:t>https://www.unifi.it/</w:t>
+            </w:r>
           </w:p>
         </w:tc>
         <w:tc>
           <w:tcPr>
             <w:tcW w:w="2702" w:type="dxa"/>
           </w:tcPr>
-          <w:p/>
+          <w:p>
+            <w:r>
+              <w:t>Non ci sono link e pulsanti importanti che sono sempre visibili senza dover fare scrolling</w:t>
+            </w:r>
+          </w:p>
         </w:tc>
         <w:tc>
           <w:tcPr>
             <w:tcW w:w="1659" w:type="dxa"/>
           </w:tcPr>
-          <w:p/>
+          <w:p>
+            <w:r>
+              <w:t>Visibilità dello stato del sistema</w:t>
+            </w:r>
+          </w:p>
         </w:tc>
         <w:tc>
           <w:tcPr>
             <w:tcW w:w="1686" w:type="dxa"/>
           </w:tcPr>
-          <w:p/>
+          <w:p>
+            <w:r>
+              <w:t>Fissare in alto</w:t>
+            </w:r>
+            <w:r>
+              <w:t xml:space="preserve"> la </w:t>
+            </w:r>
+            <w:r>
+              <w:t>barra dei</w:t>
+            </w:r>
+            <w:r>
+              <w:t xml:space="preserve"> </w:t>
+            </w:r>
+            <w:r>
+              <w:t>menu</w:t>
+            </w:r>
+            <w:r>
+              <w:t xml:space="preserve"> e </w:t>
+            </w:r>
+            <w:r>
+              <w:t xml:space="preserve">i </w:t>
+            </w:r>
+            <w:r>
+              <w:t>link alla homepage</w:t>
+            </w:r>
+          </w:p>
         </w:tc>
         <w:tc>
           <w:tcPr>
             <w:tcW w:w="1431" w:type="dxa"/>
           </w:tcPr>
-          <w:p/>
+          <w:p>
+            <w:r>
+              <w:t>2</w:t>
+            </w:r>
+          </w:p>
         </w:tc>
       </w:tr>
       <w:tr>
@@ -238,13 +283,27 @@
           <w:tcPr>
             <w:tcW w:w="1101" w:type="dxa"/>
           </w:tcPr>
-          <w:p/>
+          <w:p>
+            <w:pPr>
+              <w:jc w:val="center"/>
+            </w:pPr>
+            <w:r>
+              <w:t>2</w:t>
+            </w:r>
+          </w:p>
         </w:tc>
         <w:tc>
           <w:tcPr>
             <w:tcW w:w="1275" w:type="dxa"/>
           </w:tcPr>
-          <w:p/>
+          <w:p>
+            <w:pPr>
+              <w:jc w:val="center"/>
+            </w:pPr>
+            <w:r>
+              <w:t>https://www.unifi.it/</w:t>
+            </w:r>
+          </w:p>
         </w:tc>
         <w:tc>
           <w:tcPr>
@@ -253,31 +312,103 @@
           <w:p>
             <w:pPr>
               <w:pStyle w:val="NormaleWeb"/>
-              <w:spacing w:before="0" w:beforeAutospacing="0" w:after="0" w:afterAutospacing="0"/>
+              <w:spacing w:after="0"/>
               <w:textAlignment w:val="baseline"/>
               <w:rPr>
                 <w:rFonts w:asciiTheme="minorHAnsi" w:hAnsiTheme="minorHAnsi"/>
               </w:rPr>
             </w:pPr>
+            <w:r>
+              <w:rPr>
+                <w:rFonts w:asciiTheme="minorHAnsi" w:hAnsiTheme="minorHAnsi"/>
+              </w:rPr>
+              <w:t>Non è possibile</w:t>
+            </w:r>
+            <w:r>
+              <w:rPr>
+                <w:rFonts w:asciiTheme="minorHAnsi" w:hAnsiTheme="minorHAnsi"/>
+              </w:rPr>
+              <w:t xml:space="preserve"> </w:t>
+            </w:r>
+            <w:r>
+              <w:rPr>
+                <w:rFonts w:asciiTheme="minorHAnsi" w:hAnsiTheme="minorHAnsi"/>
+              </w:rPr>
+              <w:t>utilizzare il sito</w:t>
+            </w:r>
+            <w:r>
+              <w:rPr>
+                <w:rFonts w:asciiTheme="minorHAnsi" w:hAnsiTheme="minorHAnsi"/>
+              </w:rPr>
+              <w:t xml:space="preserve"> </w:t>
+            </w:r>
+            <w:r>
+              <w:rPr>
+                <w:rFonts w:asciiTheme="minorHAnsi" w:hAnsiTheme="minorHAnsi"/>
+              </w:rPr>
+              <w:t>esclusivamente</w:t>
+            </w:r>
+            <w:r>
+              <w:rPr>
+                <w:rFonts w:asciiTheme="minorHAnsi" w:hAnsiTheme="minorHAnsi"/>
+              </w:rPr>
+              <w:t xml:space="preserve"> </w:t>
+            </w:r>
+            <w:r>
+              <w:rPr>
+                <w:rFonts w:asciiTheme="minorHAnsi" w:hAnsiTheme="minorHAnsi"/>
+              </w:rPr>
+              <w:t>con</w:t>
+            </w:r>
+            <w:r>
+              <w:rPr>
+                <w:rFonts w:asciiTheme="minorHAnsi" w:hAnsiTheme="minorHAnsi"/>
+              </w:rPr>
+              <w:t xml:space="preserve"> </w:t>
+            </w:r>
+            <w:r>
+              <w:rPr>
+                <w:rFonts w:asciiTheme="minorHAnsi" w:hAnsiTheme="minorHAnsi"/>
+              </w:rPr>
+              <w:t>la tastiera</w:t>
+            </w:r>
           </w:p>
         </w:tc>
         <w:tc>
           <w:tcPr>
             <w:tcW w:w="1659" w:type="dxa"/>
           </w:tcPr>
-          <w:p/>
+          <w:p>
+            <w:r>
+              <w:t>Controllo da parte dell'utente e sua libertà</w:t>
+            </w:r>
+          </w:p>
         </w:tc>
         <w:tc>
           <w:tcPr>
             <w:tcW w:w="1686" w:type="dxa"/>
           </w:tcPr>
-          <w:p/>
+          <w:p>
+            <w:r>
+              <w:t>Implementar</w:t>
+            </w:r>
+            <w:r>
+              <w:t>e</w:t>
+            </w:r>
+            <w:r>
+              <w:t xml:space="preserve"> nuovi comandi che consentano di accedere a tutte le funzionalità del sito tramite tastiera</w:t>
+            </w:r>
+          </w:p>
         </w:tc>
         <w:tc>
           <w:tcPr>
             <w:tcW w:w="1431" w:type="dxa"/>
           </w:tcPr>
-          <w:p/>
+          <w:p>
+            <w:r>
+              <w:t>1</w:t>
+            </w:r>
+          </w:p>
         </w:tc>
       </w:tr>
       <w:tr>
@@ -285,37 +416,94 @@
           <w:tcPr>
             <w:tcW w:w="1101" w:type="dxa"/>
           </w:tcPr>
-          <w:p/>
+          <w:p>
+            <w:pPr>
+              <w:jc w:val="center"/>
+            </w:pPr>
+            <w:r>
+              <w:t>3</w:t>
+            </w:r>
+          </w:p>
         </w:tc>
         <w:tc>
           <w:tcPr>
             <w:tcW w:w="1275" w:type="dxa"/>
           </w:tcPr>
-          <w:p/>
+          <w:p>
+            <w:pPr>
+              <w:jc w:val="center"/>
+            </w:pPr>
+            <w:r>
+              <w:t>https://www.unifi.it/</w:t>
+            </w:r>
+          </w:p>
         </w:tc>
         <w:tc>
           <w:tcPr>
             <w:tcW w:w="2702" w:type="dxa"/>
           </w:tcPr>
-          <w:p/>
+          <w:p>
+            <w:r>
+              <w:t>Molti tasti rapidi non</w:t>
+            </w:r>
+            <w:r>
+              <w:t xml:space="preserve"> </w:t>
+            </w:r>
+            <w:r>
+              <w:t>sono definiti per</w:t>
+            </w:r>
+            <w:r>
+              <w:t xml:space="preserve"> </w:t>
+            </w:r>
+            <w:r>
+              <w:t>navigare</w:t>
+            </w:r>
+            <w:r>
+              <w:t xml:space="preserve"> efficientemente</w:t>
+            </w:r>
+          </w:p>
         </w:tc>
         <w:tc>
           <w:tcPr>
             <w:tcW w:w="1659" w:type="dxa"/>
           </w:tcPr>
-          <w:p/>
+          <w:p>
+            <w:r>
+              <w:t>Flessibilità ed efficienza d'uso</w:t>
+            </w:r>
+          </w:p>
         </w:tc>
         <w:tc>
           <w:tcPr>
             <w:tcW w:w="1686" w:type="dxa"/>
           </w:tcPr>
-          <w:p/>
+          <w:p>
+            <w:r>
+              <w:t>Introdurre i</w:t>
+            </w:r>
+            <w:r>
+              <w:t xml:space="preserve">l supporto dei </w:t>
+            </w:r>
+            <w:r>
+              <w:t>tasti rapidi</w:t>
+            </w:r>
+            <w:r>
+              <w:t xml:space="preserve"> mancanti</w:t>
+            </w:r>
+            <w:r>
+              <w:t xml:space="preserve"> </w:t>
+            </w:r>
+          </w:p>
         </w:tc>
         <w:tc>
           <w:tcPr>
             <w:tcW w:w="1431" w:type="dxa"/>
           </w:tcPr>
-          <w:p/>
+          <w:p>
+            <w:r>
+              <w:t>1</w:t>
+            </w:r>
+          </w:p>
         </w:tc>
       </w:tr>
       <w:tr>
@@ -323,37 +511,67 @@
           <w:tcPr>
             <w:tcW w:w="1101" w:type="dxa"/>
           </w:tcPr>
-          <w:p/>
+          <w:p>
+            <w:pPr>
+              <w:jc w:val="center"/>
+            </w:pPr>
+            <w:r>
+              <w:t>4</w:t>
+            </w:r>
+          </w:p>
         </w:tc>
         <w:tc>
           <w:tcPr>
             <w:tcW w:w="1275" w:type="dxa"/>
           </w:tcPr>
-          <w:p/>
+          <w:p>
+            <w:pPr>
+              <w:jc w:val="center"/>
+            </w:pPr>
+            <w:r>
+              <w:t>https://www.unifi.it/</w:t>
+            </w:r>
+          </w:p>
         </w:tc>
         <w:tc>
           <w:tcPr>
             <w:tcW w:w="2702" w:type="dxa"/>
           </w:tcPr>
-          <w:p/>
+          <w:p>
+            <w:r>
+              <w:t>Non sono disponibili tooltip con delle descrizioni più ricche</w:t>
+            </w:r>
+          </w:p>
         </w:tc>
         <w:tc>
           <w:tcPr>
             <w:tcW w:w="1659" w:type="dxa"/>
           </w:tcPr>
-          <w:p/>
+          <w:p>
+            <w:r>
+              <w:t>Riconoscimento piuttosto di memorizzazione</w:t>
+            </w:r>
+          </w:p>
         </w:tc>
         <w:tc>
           <w:tcPr>
             <w:tcW w:w="1686" w:type="dxa"/>
           </w:tcPr>
-          <w:p/>
+          <w:p>
+            <w:r>
+              <w:t>Aggiungere tooltip con descrizioni esaustive</w:t>
+            </w:r>
+          </w:p>
         </w:tc>
         <w:tc>
           <w:tcPr>
             <w:tcW w:w="1431" w:type="dxa"/>
           </w:tcPr>
-          <w:p/>
+          <w:p>
+            <w:r>
+              <w:t>2</w:t>
+            </w:r>
+          </w:p>
         </w:tc>
       </w:tr>
       <w:tr>
@@ -361,37 +579,73 @@
           <w:tcPr>
             <w:tcW w:w="1101" w:type="dxa"/>
           </w:tcPr>
-          <w:p/>
+          <w:p>
+            <w:pPr>
+              <w:jc w:val="center"/>
+            </w:pPr>
+            <w:r>
+              <w:t>5</w:t>
+            </w:r>
+          </w:p>
         </w:tc>
         <w:tc>
           <w:tcPr>
             <w:tcW w:w="1275" w:type="dxa"/>
           </w:tcPr>
-          <w:p/>
+          <w:p>
+            <w:pPr>
+              <w:jc w:val="center"/>
+            </w:pPr>
+            <w:r>
+              <w:t>https://www.unifi.it/</w:t>
+            </w:r>
+          </w:p>
         </w:tc>
         <w:tc>
           <w:tcPr>
             <w:tcW w:w="2702" w:type="dxa"/>
           </w:tcPr>
-          <w:p/>
+          <w:p>
+            <w:r>
+              <w:t>Il link in alto a sinistra che porta alla homepage non</w:t>
+            </w:r>
+            <w:r>
+              <w:t xml:space="preserve"> è etichettato in maniera coerente (non presenta alcuna scritta che specifichi il collegamento alla home)</w:t>
+            </w:r>
+            <w:r>
+              <w:t>, e non risulta quindi facilmente riconoscibile</w:t>
+            </w:r>
+          </w:p>
         </w:tc>
         <w:tc>
           <w:tcPr>
             <w:tcW w:w="1659" w:type="dxa"/>
           </w:tcPr>
-          <w:p/>
+          <w:p>
+            <w:r>
+              <w:t>Coerenza e standard</w:t>
+            </w:r>
+          </w:p>
         </w:tc>
         <w:tc>
           <w:tcPr>
             <w:tcW w:w="1686" w:type="dxa"/>
           </w:tcPr>
-          <w:p/>
+          <w:p>
+            <w:r>
+              <w:t>Accostare il testo “Home” al logo dell’Università</w:t>
+            </w:r>
+          </w:p>
         </w:tc>
         <w:tc>
           <w:tcPr>
             <w:tcW w:w="1431" w:type="dxa"/>
           </w:tcPr>
-          <w:p/>
+          <w:p>
+            <w:r>
+              <w:t>2</w:t>
+            </w:r>
+          </w:p>
         </w:tc>
       </w:tr>
       <w:tr>
@@ -399,37 +653,126 @@
           <w:tcPr>
             <w:tcW w:w="1101" w:type="dxa"/>
           </w:tcPr>
-          <w:p/>
+          <w:p>
+            <w:pPr>
+              <w:jc w:val="center"/>
+            </w:pPr>
+            <w:r>
+              <w:t>6</w:t>
+            </w:r>
+          </w:p>
         </w:tc>
         <w:tc>
           <w:tcPr>
             <w:tcW w:w="1275" w:type="dxa"/>
           </w:tcPr>
-          <w:p/>
+          <w:p>
+            <w:pPr>
+              <w:jc w:val="center"/>
+            </w:pPr>
+            <w:r>
+              <w:t>https://www.unifi.it/</w:t>
+            </w:r>
+          </w:p>
         </w:tc>
         <w:tc>
           <w:tcPr>
             <w:tcW w:w="2702" w:type="dxa"/>
           </w:tcPr>
+          <w:p>
+            <w:r>
+              <w:t>Quando si r</w:t>
+            </w:r>
+            <w:r>
+              <w:t>idimensiona</w:t>
+            </w:r>
+            <w:r>
+              <w:t xml:space="preserve"> la </w:t>
+            </w:r>
+            <w:r>
+              <w:t>finestra</w:t>
+            </w:r>
+            <w:r>
+              <w:t>,</w:t>
+            </w:r>
+            <w:r>
+              <w:t xml:space="preserve"> l</w:t>
+            </w:r>
+            <w:r>
+              <w:t>a barra orizzontale dei menu viene eliminata</w:t>
+            </w:r>
+            <w:r>
+              <w:t>,</w:t>
+            </w:r>
+            <w:r>
+              <w:t xml:space="preserve"> </w:t>
+            </w:r>
+            <w:r>
+              <w:lastRenderedPageBreak/>
+              <w:t>lasciando il posto a</w:t>
+            </w:r>
+            <w:r>
+              <w:t xml:space="preserve"> un</w:t>
+            </w:r>
+            <w:r>
+              <w:t xml:space="preserve"> pulsante che consente di visualizzare un menu verticale.</w:t>
+            </w:r>
+            <w:r>
+              <w:t xml:space="preserve"> </w:t>
+            </w:r>
+            <w:r>
+              <w:t>Aprendo tale menu</w:t>
+            </w:r>
+            <w:r>
+              <w:t xml:space="preserve"> </w:t>
+            </w:r>
+            <w:r>
+              <w:t xml:space="preserve">e riportando la finestra a dimensione intera, </w:t>
+            </w:r>
+            <w:r>
+              <w:t>la barra</w:t>
+            </w:r>
+            <w:r>
+              <w:t xml:space="preserve"> verticale scompare, ma il sito rimane oscurato e inutilizzabile.</w:t>
+            </w:r>
+          </w:p>
           <w:p/>
         </w:tc>
         <w:tc>
           <w:tcPr>
             <w:tcW w:w="1659" w:type="dxa"/>
           </w:tcPr>
-          <w:p/>
+          <w:p>
+            <w:r>
+              <w:lastRenderedPageBreak/>
+              <w:t>Flessibilità ed efficienza d'uso</w:t>
+            </w:r>
+          </w:p>
         </w:tc>
         <w:tc>
           <w:tcPr>
             <w:tcW w:w="1686" w:type="dxa"/>
           </w:tcPr>
-          <w:p/>
+          <w:p>
+            <w:r>
+              <w:t xml:space="preserve">Chiudere automaticamente il menu verticale quando la finestra viene riportata a </w:t>
+            </w:r>
+            <w:r>
+              <w:lastRenderedPageBreak/>
+              <w:t>dimensione intera</w:t>
+            </w:r>
+          </w:p>
         </w:tc>
         <w:tc>
           <w:tcPr>
             <w:tcW w:w="1431" w:type="dxa"/>
           </w:tcPr>
-          <w:p/>
+          <w:p>
+            <w:r>
+              <w:lastRenderedPageBreak/>
+              <w:t>4</w:t>
+            </w:r>
+          </w:p>
         </w:tc>
       </w:tr>
       <w:tr>
@@ -437,7 +780,11 @@
           <w:tcPr>
             <w:tcW w:w="1101" w:type="dxa"/>
           </w:tcPr>
-          <w:p/>
+          <w:p>
+            <w:pPr>
+              <w:jc w:val="center"/>
+            </w:pPr>
+          </w:p>
         </w:tc>
         <w:tc>
           <w:tcPr>
@@ -475,7 +822,11 @@
           <w:tcPr>
             <w:tcW w:w="1101" w:type="dxa"/>
           </w:tcPr>
-          <w:p/>
+          <w:p>
+            <w:pPr>
+              <w:jc w:val="center"/>
+            </w:pPr>
+          </w:p>
         </w:tc>
         <w:tc>
           <w:tcPr>
@@ -513,7 +864,11 @@
           <w:tcPr>
             <w:tcW w:w="1101" w:type="dxa"/>
           </w:tcPr>
-          <w:p/>
+          <w:p>
+            <w:pPr>
+              <w:jc w:val="center"/>
+            </w:pPr>
+          </w:p>
         </w:tc>
         <w:tc>
           <w:tcPr>
@@ -551,7 +906,11 @@
           <w:tcPr>
             <w:tcW w:w="1101" w:type="dxa"/>
           </w:tcPr>
-          <w:p/>
+          <w:p>
+            <w:pPr>
+              <w:jc w:val="center"/>
+            </w:pPr>
+          </w:p>
         </w:tc>
         <w:tc>
           <w:tcPr>
@@ -589,7 +948,11 @@
           <w:tcPr>
             <w:tcW w:w="1101" w:type="dxa"/>
           </w:tcPr>
-          <w:p/>
+          <w:p>
+            <w:pPr>
+              <w:jc w:val="center"/>
+            </w:pPr>
+          </w:p>
         </w:tc>
         <w:tc>
           <w:tcPr>
@@ -627,7 +990,11 @@
           <w:tcPr>
             <w:tcW w:w="1101" w:type="dxa"/>
           </w:tcPr>
-          <w:p/>
+          <w:p>
+            <w:pPr>
+              <w:jc w:val="center"/>
+            </w:pPr>
+          </w:p>
         </w:tc>
         <w:tc>
           <w:tcPr>
@@ -665,7 +1032,11 @@
           <w:tcPr>
             <w:tcW w:w="1101" w:type="dxa"/>
           </w:tcPr>
-          <w:p/>
+          <w:p>
+            <w:pPr>
+              <w:jc w:val="center"/>
+            </w:pPr>
+          </w:p>
         </w:tc>
         <w:tc>
           <w:tcPr>
@@ -703,7 +1074,11 @@
           <w:tcPr>
             <w:tcW w:w="1101" w:type="dxa"/>
           </w:tcPr>
-          <w:p/>
+          <w:p>
+            <w:pPr>
+              <w:jc w:val="center"/>
+            </w:pPr>
+          </w:p>
         </w:tc>
         <w:tc>
           <w:tcPr>
@@ -741,7 +1116,11 @@
           <w:tcPr>
             <w:tcW w:w="1101" w:type="dxa"/>
           </w:tcPr>
-          <w:p/>
+          <w:p>
+            <w:pPr>
+              <w:jc w:val="center"/>
+            </w:pPr>
+          </w:p>
         </w:tc>
         <w:tc>
           <w:tcPr>
@@ -1053,6 +1432,7 @@
     <w:lsdException w:name="HTML Sample" w:semiHidden="1" w:unhideWhenUsed="1"/>
     <w:lsdException w:name="HTML Typewriter" w:semiHidden="1" w:unhideWhenUsed="1"/>
     <w:lsdException w:name="HTML Variable" w:semiHidden="1" w:unhideWhenUsed="1"/>
+    <w:lsdException w:name="Normal Table" w:semiHidden="1" w:unhideWhenUsed="1"/>
     <w:lsdException w:name="annotation subject" w:semiHidden="1" w:unhideWhenUsed="1"/>
     <w:lsdException w:name="No List" w:semiHidden="1" w:unhideWhenUsed="1"/>
     <w:lsdException w:name="Outline List 1" w:semiHidden="1" w:unhideWhenUsed="1"/>
@@ -1099,8 +1479,10 @@
     <w:lsdException w:name="Table Subtle 2" w:semiHidden="1" w:unhideWhenUsed="1"/>
     <w:lsdException w:name="Table Web 1" w:semiHidden="1" w:unhideWhenUsed="1"/>
     <w:lsdException w:name="Table Web 2" w:semiHidden="1" w:unhideWhenUsed="1"/>
+    <w:lsdException w:name="Table Web 3" w:semiHidden="1" w:unhideWhenUsed="1"/>
     <w:lsdException w:name="Balloon Text" w:semiHidden="1" w:unhideWhenUsed="1"/>
     <w:lsdException w:name="Table Grid" w:uiPriority="59"/>
+    <w:lsdException w:name="Table Theme" w:semiHidden="1" w:unhideWhenUsed="1"/>
     <w:lsdException w:name="Placeholder Text" w:semiHidden="1"/>
     <w:lsdException w:name="No Spacing" w:uiPriority="1" w:qFormat="1"/>
     <w:lsdException w:name="Light Shading" w:uiPriority="60"/>

</xml_diff>

<commit_message>
Corrette alcune descrizioni in Tabella-Volpe
</commit_message>
<xml_diff>
--- a/Valutazione euristica/Tabella-Volpe.docx
+++ b/Valutazione euristica/Tabella-Volpe.docx
@@ -260,7 +260,13 @@
               <w:t xml:space="preserve"> e </w:t>
             </w:r>
             <w:r>
-              <w:t xml:space="preserve">i </w:t>
+              <w:t>i</w:t>
+            </w:r>
+            <w:r>
+              <w:t>l</w:t>
+            </w:r>
+            <w:r>
+              <w:t xml:space="preserve"> </w:t>
             </w:r>
             <w:r>
               <w:t>link alla homepage</w:t>
@@ -444,13 +450,13 @@
           </w:tcPr>
           <w:p>
             <w:r>
-              <w:t>Molti tasti rapidi non</w:t>
+              <w:t>Molti tasti rapidi</w:t>
             </w:r>
             <w:r>
               <w:t xml:space="preserve"> </w:t>
             </w:r>
             <w:r>
-              <w:t>sono definiti per</w:t>
+              <w:t>per</w:t>
             </w:r>
             <w:r>
               <w:t xml:space="preserve"> </w:t>
@@ -460,6 +466,9 @@
             </w:r>
             <w:r>
               <w:t xml:space="preserve"> efficientemente</w:t>
+            </w:r>
+            <w:r>
+              <w:t xml:space="preserve"> non sono definiti</w:t>
             </w:r>
           </w:p>
         </w:tc>
@@ -681,31 +690,13 @@
           </w:tcPr>
           <w:p>
             <w:r>
-              <w:t>Quando si r</w:t>
-            </w:r>
-            <w:r>
-              <w:t>idimensiona</w:t>
-            </w:r>
-            <w:r>
-              <w:t xml:space="preserve"> la </w:t>
-            </w:r>
-            <w:r>
-              <w:t>finestra</w:t>
+              <w:t>Quando si ridimensiona la finestra</w:t>
             </w:r>
             <w:r>
               <w:t>,</w:t>
             </w:r>
             <w:r>
-              <w:t xml:space="preserve"> l</w:t>
-            </w:r>
-            <w:r>
-              <w:t>a barra orizzontale dei menu viene eliminata</w:t>
-            </w:r>
-            <w:r>
-              <w:t>,</w:t>
-            </w:r>
-            <w:r>
-              <w:t xml:space="preserve"> </w:t>
+              <w:t xml:space="preserve"> la barra orizzontale dei menu viene eliminata, </w:t>
             </w:r>
             <w:r>
               <w:lastRenderedPageBreak/>
@@ -715,13 +706,7 @@
               <w:t xml:space="preserve"> un</w:t>
             </w:r>
             <w:r>
-              <w:t xml:space="preserve"> pulsante che consente di visualizzare un menu verticale.</w:t>
-            </w:r>
-            <w:r>
-              <w:t xml:space="preserve"> </w:t>
-            </w:r>
-            <w:r>
-              <w:t>Aprendo tale menu</w:t>
+              <w:t xml:space="preserve"> pulsante che consente di visualizzare un menu verticale. Aprendo tale menu</w:t>
             </w:r>
             <w:r>
               <w:t xml:space="preserve"> </w:t>
@@ -2070,21 +2055,6 @@
 </file>
 
 <file path=customXml/item1.xml><?xml version="1.0" encoding="utf-8"?>
-<p:properties xmlns:p="http://schemas.microsoft.com/office/2006/metadata/properties" xmlns:xsi="http://www.w3.org/2001/XMLSchema-instance" xmlns:pc="http://schemas.microsoft.com/office/infopath/2007/PartnerControls">
-  <documentManagement/>
-</p:properties>
-</file>
-
-<file path=customXml/item2.xml><?xml version="1.0" encoding="utf-8"?>
-<?mso-contentType ?>
-<FormTemplates xmlns="http://schemas.microsoft.com/sharepoint/v3/contenttype/forms">
-  <Display>DocumentLibraryForm</Display>
-  <Edit>DocumentLibraryForm</Edit>
-  <New>DocumentLibraryForm</New>
-</FormTemplates>
-</file>
-
-<file path=customXml/item3.xml><?xml version="1.0" encoding="utf-8"?>
 <ct:contentTypeSchema xmlns:ct="http://schemas.microsoft.com/office/2006/metadata/contentType" xmlns:ma="http://schemas.microsoft.com/office/2006/metadata/properties/metaAttributes" ct:_="" ma:_="" ma:contentTypeName="Documento" ma:contentTypeID="0x010100D2BD8D7B64EA874A8F201CF3C5BA7A0C" ma:contentTypeVersion="8" ma:contentTypeDescription="Creare un nuovo documento." ma:contentTypeScope="" ma:versionID="7a809ca57da7e3ade85feec9ac9e8640">
   <xsd:schema xmlns:xsd="http://www.w3.org/2001/XMLSchema" xmlns:xs="http://www.w3.org/2001/XMLSchema" xmlns:p="http://schemas.microsoft.com/office/2006/metadata/properties" xmlns:ns3="28ba0d91-dca2-4960-b2c5-f8cd6c91b340" targetNamespace="http://schemas.microsoft.com/office/2006/metadata/properties" ma:root="true" ma:fieldsID="2dbc78a3e71eddb1cef18f66a389d23d" ns3:_="">
     <xsd:import namespace="28ba0d91-dca2-4960-b2c5-f8cd6c91b340"/>
@@ -2254,24 +2224,22 @@
 </ct:contentTypeSchema>
 </file>
 
-<file path=customXml/itemProps1.xml><?xml version="1.0" encoding="utf-8"?>
-<ds:datastoreItem xmlns:ds="http://schemas.openxmlformats.org/officeDocument/2006/customXml" ds:itemID="{9F430DF2-E53F-49AB-92F9-3BCC29DA6986}">
-  <ds:schemaRefs>
-    <ds:schemaRef ds:uri="http://schemas.microsoft.com/office/2006/metadata/properties"/>
-    <ds:schemaRef ds:uri="http://schemas.microsoft.com/office/infopath/2007/PartnerControls"/>
-  </ds:schemaRefs>
-</ds:datastoreItem>
+<file path=customXml/item2.xml><?xml version="1.0" encoding="utf-8"?>
+<?mso-contentType ?>
+<FormTemplates xmlns="http://schemas.microsoft.com/sharepoint/v3/contenttype/forms">
+  <Display>DocumentLibraryForm</Display>
+  <Edit>DocumentLibraryForm</Edit>
+  <New>DocumentLibraryForm</New>
+</FormTemplates>
 </file>
 
-<file path=customXml/itemProps2.xml><?xml version="1.0" encoding="utf-8"?>
-<ds:datastoreItem xmlns:ds="http://schemas.openxmlformats.org/officeDocument/2006/customXml" ds:itemID="{5BD66DB2-1AF4-4739-BB73-140F7E00E2CF}">
-  <ds:schemaRefs>
-    <ds:schemaRef ds:uri="http://schemas.microsoft.com/sharepoint/v3/contenttype/forms"/>
-  </ds:schemaRefs>
-</ds:datastoreItem>
+<file path=customXml/item3.xml><?xml version="1.0" encoding="utf-8"?>
+<p:properties xmlns:p="http://schemas.microsoft.com/office/2006/metadata/properties" xmlns:xsi="http://www.w3.org/2001/XMLSchema-instance" xmlns:pc="http://schemas.microsoft.com/office/infopath/2007/PartnerControls">
+  <documentManagement/>
+</p:properties>
 </file>
 
-<file path=customXml/itemProps3.xml><?xml version="1.0" encoding="utf-8"?>
+<file path=customXml/itemProps1.xml><?xml version="1.0" encoding="utf-8"?>
 <ds:datastoreItem xmlns:ds="http://schemas.openxmlformats.org/officeDocument/2006/customXml" ds:itemID="{D386C2ED-C7F5-4466-9835-9587B73B2A12}">
   <ds:schemaRefs>
     <ds:schemaRef ds:uri="http://schemas.microsoft.com/office/2006/metadata/contentType"/>
@@ -2287,4 +2255,21 @@
     <ds:schemaRef ds:uri="http://schemas.microsoft.com/internal/obd"/>
   </ds:schemaRefs>
 </ds:datastoreItem>
+</file>
+
+<file path=customXml/itemProps2.xml><?xml version="1.0" encoding="utf-8"?>
+<ds:datastoreItem xmlns:ds="http://schemas.openxmlformats.org/officeDocument/2006/customXml" ds:itemID="{5BD66DB2-1AF4-4739-BB73-140F7E00E2CF}">
+  <ds:schemaRefs>
+    <ds:schemaRef ds:uri="http://schemas.microsoft.com/sharepoint/v3/contenttype/forms"/>
+  </ds:schemaRefs>
+</ds:datastoreItem>
+</file>
+
+<file path=customXml/itemProps3.xml><?xml version="1.0" encoding="utf-8"?>
+<ds:datastoreItem xmlns:ds="http://schemas.openxmlformats.org/officeDocument/2006/customXml" ds:itemID="{9F430DF2-E53F-49AB-92F9-3BCC29DA6986}">
+  <ds:schemaRefs>
+    <ds:schemaRef ds:uri="http://schemas.microsoft.com/office/2006/metadata/properties"/>
+    <ds:schemaRef ds:uri="http://schemas.microsoft.com/office/infopath/2007/PartnerControls"/>
+  </ds:schemaRefs>
+</ds:datastoreItem>
 </file>
</xml_diff>